<commit_message>
bit more done on ssc description
</commit_message>
<xml_diff>
--- a/purchasing/orau_ssc/hollister_acesd_draft_pws.docx
+++ b/purchasing/orau_ssc/hollister_acesd_draft_pws.docx
@@ -522,15 +522,7 @@
         <w:t xml:space="preserve">field and </w:t>
       </w:r>
       <w:r>
-        <w:t xml:space="preserve">laboratory work, </w:t>
-      </w:r>
-      <w:proofErr w:type="gramStart"/>
-      <w:r>
-        <w:t>generate</w:t>
-      </w:r>
-      <w:proofErr w:type="gramEnd"/>
-      <w:r>
-        <w:t xml:space="preserve"> and organize </w:t>
+        <w:t xml:space="preserve">laboratory work, generate and organize </w:t>
       </w:r>
       <w:r>
         <w:t xml:space="preserve">field and </w:t>
@@ -542,13 +534,28 @@
         <w:t>management and data analysis</w:t>
       </w:r>
       <w:r>
-        <w:t xml:space="preserve">, perform literature reviews, and interface with experts in the respective technical specialties. The student shall work on </w:t>
-      </w:r>
-      <w:r>
-        <w:t>XXX</w:t>
-      </w:r>
-      <w:r>
-        <w:t xml:space="preserve">. Resulting data shall be entered into </w:t>
+        <w:t>, perform literature reviews, and interface with experts in the respective technical specialties</w:t>
+      </w:r>
+      <w:r>
+        <w:t xml:space="preserve"> for the </w:t>
+      </w:r>
+      <w:r>
+        <w:t>Spatial and temporal dynamics of freshwater cyanobacterial HABs</w:t>
+      </w:r>
+      <w:r>
+        <w:t xml:space="preserve"> and Survey of Reservoir Greenhouse Gas Emissions </w:t>
+      </w:r>
+      <w:r>
+        <w:t>(SuRGE) projects</w:t>
+      </w:r>
+      <w:r>
+        <w:t xml:space="preserve">. </w:t>
+      </w:r>
+      <w:r>
+        <w:t xml:space="preserve"> </w:t>
+      </w:r>
+      <w:r>
+        <w:t xml:space="preserve">Resulting data shall be entered into </w:t>
       </w:r>
       <w:r>
         <w:t>project</w:t>
@@ -560,15 +567,7 @@
         <w:t>sets</w:t>
       </w:r>
       <w:r>
-        <w:t xml:space="preserve"> and reports generated. Data generation shall also include performing literature searches for scientific journals and entering these journal articles into </w:t>
-      </w:r>
-      <w:proofErr w:type="gramStart"/>
-      <w:r>
-        <w:t>an</w:t>
-      </w:r>
-      <w:proofErr w:type="gramEnd"/>
-      <w:r>
-        <w:t xml:space="preserve"> </w:t>
+        <w:t xml:space="preserve"> and reports generated. Data generation shall also include performing literature searches for scientific journals and entering these journal articles into an </w:t>
       </w:r>
       <w:r>
         <w:t xml:space="preserve">bibliographic </w:t>
@@ -597,6 +596,9 @@
       <w:r>
         <w:t>These notebooks and all other data produced under this order will be the property of the Environmental Protection Agency.</w:t>
       </w:r>
+      <w:r>
+        <w:t xml:space="preserve">  </w:t>
+      </w:r>
     </w:p>
     <w:p>
       <w:pPr>
@@ -620,21 +622,6 @@
       <w:pPr>
         <w:pStyle w:val="BodyText"/>
         <w:ind w:left="480"/>
-      </w:pPr>
-    </w:p>
-    <w:p>
-      <w:pPr>
-        <w:pStyle w:val="BodyText"/>
-        <w:ind w:left="480"/>
-      </w:pPr>
-      <w:r>
-        <w:t>Laboratory work and data generation shall include:</w:t>
-      </w:r>
-    </w:p>
-    <w:p>
-      <w:pPr>
-        <w:pStyle w:val="BodyText"/>
-        <w:spacing w:before="1"/>
       </w:pPr>
     </w:p>
     <w:p>
@@ -651,16 +638,7 @@
         <w:ind w:right="1204"/>
       </w:pPr>
       <w:r>
-        <w:t>Methods development and analyses using an extraction test to assess the potential bioavailability of soil</w:t>
-      </w:r>
-      <w:r>
-        <w:rPr>
-          <w:spacing w:val="-5"/>
-        </w:rPr>
-        <w:t xml:space="preserve"> </w:t>
-      </w:r>
-      <w:r>
-        <w:t>inorganics</w:t>
+        <w:t>Travel to and from field locations with federal staff</w:t>
       </w:r>
     </w:p>
     <w:p>
@@ -677,16 +655,119 @@
         <w:spacing w:line="267" w:lineRule="exact"/>
       </w:pPr>
       <w:r>
-        <w:t>Performing inorganic metal extractions for biological</w:t>
-      </w:r>
-      <w:r>
-        <w:rPr>
-          <w:spacing w:val="-5"/>
-        </w:rPr>
-        <w:t xml:space="preserve"> </w:t>
-      </w:r>
-      <w:r>
-        <w:t>tissues</w:t>
+        <w:t>Preparation/clean up of field equipment for water quality and greenhouse gas sampling</w:t>
+      </w:r>
+    </w:p>
+    <w:p>
+      <w:pPr>
+        <w:pStyle w:val="ListParagraph"/>
+        <w:numPr>
+          <w:ilvl w:val="1"/>
+          <w:numId w:val="4"/>
+        </w:numPr>
+        <w:tabs>
+          <w:tab w:val="left" w:pos="1200"/>
+          <w:tab w:val="left" w:pos="1201"/>
+        </w:tabs>
+        <w:spacing w:line="267" w:lineRule="exact"/>
+      </w:pPr>
+      <w:r>
+        <w:t>Sample collection</w:t>
+      </w:r>
+    </w:p>
+    <w:p>
+      <w:pPr>
+        <w:pStyle w:val="ListParagraph"/>
+        <w:numPr>
+          <w:ilvl w:val="1"/>
+          <w:numId w:val="4"/>
+        </w:numPr>
+        <w:tabs>
+          <w:tab w:val="left" w:pos="1200"/>
+          <w:tab w:val="left" w:pos="1201"/>
+        </w:tabs>
+        <w:spacing w:line="267" w:lineRule="exact"/>
+      </w:pPr>
+      <w:r>
+        <w:t>Recording data</w:t>
+      </w:r>
+    </w:p>
+    <w:p>
+      <w:pPr>
+        <w:pStyle w:val="ListParagraph"/>
+        <w:numPr>
+          <w:ilvl w:val="1"/>
+          <w:numId w:val="4"/>
+        </w:numPr>
+        <w:tabs>
+          <w:tab w:val="left" w:pos="1200"/>
+          <w:tab w:val="left" w:pos="1201"/>
+        </w:tabs>
+        <w:spacing w:line="267" w:lineRule="exact"/>
+      </w:pPr>
+      <w:r>
+        <w:t>Other field tasks as needed</w:t>
+      </w:r>
+    </w:p>
+    <w:p>
+      <w:pPr>
+        <w:pStyle w:val="BodyText"/>
+        <w:ind w:left="480"/>
+      </w:pPr>
+    </w:p>
+    <w:p>
+      <w:pPr>
+        <w:pStyle w:val="BodyText"/>
+        <w:ind w:left="480"/>
+      </w:pPr>
+      <w:r>
+        <w:t>Laboratory work and data generation shall include:</w:t>
+      </w:r>
+    </w:p>
+    <w:p>
+      <w:pPr>
+        <w:pStyle w:val="BodyText"/>
+        <w:spacing w:before="1"/>
+      </w:pPr>
+    </w:p>
+    <w:p>
+      <w:pPr>
+        <w:pStyle w:val="ListParagraph"/>
+        <w:numPr>
+          <w:ilvl w:val="1"/>
+          <w:numId w:val="4"/>
+        </w:numPr>
+        <w:tabs>
+          <w:tab w:val="left" w:pos="1200"/>
+          <w:tab w:val="left" w:pos="1201"/>
+        </w:tabs>
+        <w:ind w:right="1204"/>
+      </w:pPr>
+      <w:r>
+        <w:t xml:space="preserve">Methods development and analyses </w:t>
+      </w:r>
+      <w:r>
+        <w:t>…</w:t>
+      </w:r>
+    </w:p>
+    <w:p>
+      <w:pPr>
+        <w:pStyle w:val="ListParagraph"/>
+        <w:numPr>
+          <w:ilvl w:val="1"/>
+          <w:numId w:val="4"/>
+        </w:numPr>
+        <w:tabs>
+          <w:tab w:val="left" w:pos="1200"/>
+          <w:tab w:val="left" w:pos="1201"/>
+        </w:tabs>
+        <w:spacing w:line="267" w:lineRule="exact"/>
+      </w:pPr>
+      <w:r>
+        <w:t xml:space="preserve">Performing </w:t>
+      </w:r>
+      <w:r>
+        <w:t>…</w:t>
       </w:r>
     </w:p>
     <w:p>
@@ -713,23 +794,6 @@
       </w:r>
       <w:r>
         <w:t>standards</w:t>
-      </w:r>
-    </w:p>
-    <w:p>
-      <w:pPr>
-        <w:pStyle w:val="ListParagraph"/>
-        <w:numPr>
-          <w:ilvl w:val="1"/>
-          <w:numId w:val="4"/>
-        </w:numPr>
-        <w:tabs>
-          <w:tab w:val="left" w:pos="1200"/>
-          <w:tab w:val="left" w:pos="1201"/>
-        </w:tabs>
-        <w:ind w:right="192"/>
-      </w:pPr>
-      <w:r>
-        <w:t>Analysis of extracts using Inductively Coupled Plasma-Optical Emission Spectrometry (ICP- OES)</w:t>
       </w:r>
     </w:p>
     <w:p>
@@ -761,13 +825,8 @@
         <w:t>Conducting descriptive statistical analyses</w:t>
       </w:r>
       <w:r>
-        <w:t xml:space="preserve"> and exploratory data </w:t>
-      </w:r>
-      <w:proofErr w:type="spellStart"/>
-      <w:r>
-        <w:t>analys</w:t>
-      </w:r>
-      <w:proofErr w:type="spellEnd"/>
+        <w:t xml:space="preserve"> and exploratory data analys</w:t>
+      </w:r>
       <w:r>
         <w:t xml:space="preserve"> (i.e., </w:t>
       </w:r>
@@ -839,15 +898,7 @@
         <w:t>, managing</w:t>
       </w:r>
       <w:r>
-        <w:t xml:space="preserve"> data or other </w:t>
-      </w:r>
-      <w:proofErr w:type="gramStart"/>
-      <w:r>
-        <w:t>information</w:t>
-      </w:r>
-      <w:proofErr w:type="gramEnd"/>
-      <w:r>
-        <w:t xml:space="preserve"> </w:t>
+        <w:t xml:space="preserve"> data or other information </w:t>
       </w:r>
       <w:r>
         <w:t xml:space="preserve">and entering data </w:t>
@@ -888,7 +939,13 @@
         <w:spacing w:before="1" w:line="269" w:lineRule="exact"/>
       </w:pPr>
       <w:r>
-        <w:t>Resulting data will be entered into laboratory database and reports</w:t>
+        <w:t>Resulting data will be entered into laboratory database</w:t>
+      </w:r>
+      <w:r>
+        <w:t>s</w:t>
+      </w:r>
+      <w:r>
+        <w:t xml:space="preserve"> and reports</w:t>
       </w:r>
       <w:r>
         <w:rPr>
@@ -1000,16 +1057,13 @@
         <w:ind w:left="1286" w:right="1053"/>
       </w:pPr>
       <w:r>
-        <w:t>A Bachelor’s degree in in an environmentally related discipline such as chemistry, environmental science, biochemistry or chemical</w:t>
-      </w:r>
-      <w:r>
-        <w:rPr>
-          <w:spacing w:val="-8"/>
-        </w:rPr>
-        <w:t xml:space="preserve"> </w:t>
-      </w:r>
-      <w:r>
-        <w:t>engineering.</w:t>
+        <w:t>A Bachelor’s degree in in an environmentally related discipline such as chemistry, environmental science, biochemistr</w:t>
+      </w:r>
+      <w:r>
+        <w:t>y, biology, or ecology</w:t>
+      </w:r>
+      <w:r>
+        <w:t>.</w:t>
       </w:r>
     </w:p>
     <w:p>
@@ -1027,16 +1081,75 @@
         <w:ind w:left="1287"/>
       </w:pPr>
       <w:r>
-        <w:t>Academic training/work experience in conducting inorganic analysis and</w:t>
-      </w:r>
-      <w:r>
-        <w:rPr>
-          <w:spacing w:val="-15"/>
+        <w:t>General skills/experience in laboratory</w:t>
+      </w:r>
+      <w:r>
+        <w:rPr>
+          <w:spacing w:val="-8"/>
         </w:rPr>
         <w:t xml:space="preserve"> </w:t>
       </w:r>
       <w:r>
-        <w:t>extractions</w:t>
+        <w:t>work</w:t>
+      </w:r>
+    </w:p>
+    <w:p>
+      <w:pPr>
+        <w:pStyle w:val="ListParagraph"/>
+        <w:numPr>
+          <w:ilvl w:val="1"/>
+          <w:numId w:val="4"/>
+        </w:numPr>
+        <w:tabs>
+          <w:tab w:val="left" w:pos="1287"/>
+          <w:tab w:val="left" w:pos="1288"/>
+        </w:tabs>
+        <w:ind w:left="1287" w:right="316"/>
+      </w:pPr>
+      <w:r>
+        <w:t>Experience with</w:t>
+      </w:r>
+      <w:r>
+        <w:t xml:space="preserve"> data entry and descriptive statistical analyses (i.e., mean, standard deviation, minimum, maximum, median,</w:t>
+      </w:r>
+      <w:r>
+        <w:rPr>
+          <w:spacing w:val="3"/>
+        </w:rPr>
+        <w:t xml:space="preserve"> </w:t>
+      </w:r>
+      <w:r>
+        <w:t>etc)</w:t>
+      </w:r>
+      <w:r>
+        <w:t xml:space="preserve"> using Excel, R, or other statistical software</w:t>
+      </w:r>
+    </w:p>
+    <w:p>
+      <w:pPr>
+        <w:pStyle w:val="ListParagraph"/>
+        <w:numPr>
+          <w:ilvl w:val="1"/>
+          <w:numId w:val="4"/>
+        </w:numPr>
+        <w:tabs>
+          <w:tab w:val="left" w:pos="1287"/>
+          <w:tab w:val="left" w:pos="1288"/>
+        </w:tabs>
+        <w:spacing w:line="267" w:lineRule="exact"/>
+        <w:ind w:left="1287"/>
+      </w:pPr>
+      <w:r>
+        <w:t>Strong written, oral and electronic communication</w:t>
+      </w:r>
+      <w:r>
+        <w:rPr>
+          <w:spacing w:val="-11"/>
+        </w:rPr>
+        <w:t xml:space="preserve"> </w:t>
+      </w:r>
+      <w:r>
+        <w:t>skills</w:t>
       </w:r>
     </w:p>
     <w:p>
@@ -1054,113 +1167,13 @@
         <w:ind w:left="1287"/>
       </w:pPr>
       <w:r>
-        <w:t>General skills/experience in laboratory</w:t>
-      </w:r>
-      <w:r>
-        <w:rPr>
-          <w:spacing w:val="-8"/>
-        </w:rPr>
-        <w:t xml:space="preserve"> </w:t>
-      </w:r>
-      <w:r>
-        <w:t>work</w:t>
-      </w:r>
-    </w:p>
-    <w:p>
-      <w:pPr>
-        <w:pStyle w:val="ListParagraph"/>
-        <w:numPr>
-          <w:ilvl w:val="1"/>
-          <w:numId w:val="4"/>
-        </w:numPr>
-        <w:tabs>
-          <w:tab w:val="left" w:pos="1287"/>
-          <w:tab w:val="left" w:pos="1288"/>
-        </w:tabs>
-        <w:ind w:left="1287" w:right="339" w:hanging="360"/>
-      </w:pPr>
-      <w:r>
-        <w:t>A working knowledge of analysis of extracts and samples using analytical equipment such as Inductively Coupled Plasma-Optical Emission Spectrometry</w:t>
-      </w:r>
-      <w:r>
-        <w:rPr>
-          <w:spacing w:val="-9"/>
-        </w:rPr>
-        <w:t xml:space="preserve"> </w:t>
-      </w:r>
-      <w:r>
-        <w:t>(ICP-OES)</w:t>
-      </w:r>
-    </w:p>
-    <w:p>
-      <w:pPr>
-        <w:pStyle w:val="ListParagraph"/>
-        <w:numPr>
-          <w:ilvl w:val="1"/>
-          <w:numId w:val="4"/>
-        </w:numPr>
-        <w:tabs>
-          <w:tab w:val="left" w:pos="1287"/>
-          <w:tab w:val="left" w:pos="1288"/>
-        </w:tabs>
-        <w:ind w:left="1287" w:right="316"/>
-      </w:pPr>
-      <w:r>
-        <w:t>Excel software skills for data entry and descriptive statistical analyses (i.e., mean, standard deviation, minimum, maximum, median,</w:t>
-      </w:r>
-      <w:r>
-        <w:rPr>
-          <w:spacing w:val="3"/>
-        </w:rPr>
-        <w:t xml:space="preserve"> </w:t>
-      </w:r>
-      <w:r>
-        <w:t>etc)</w:t>
-      </w:r>
-    </w:p>
-    <w:p>
-      <w:pPr>
-        <w:pStyle w:val="ListParagraph"/>
-        <w:numPr>
-          <w:ilvl w:val="1"/>
-          <w:numId w:val="4"/>
-        </w:numPr>
-        <w:tabs>
-          <w:tab w:val="left" w:pos="1287"/>
-          <w:tab w:val="left" w:pos="1288"/>
-        </w:tabs>
-        <w:spacing w:line="267" w:lineRule="exact"/>
-        <w:ind w:left="1287"/>
-      </w:pPr>
-      <w:r>
-        <w:t>Strong written, oral and electronic communication</w:t>
-      </w:r>
-      <w:r>
-        <w:rPr>
-          <w:spacing w:val="-11"/>
-        </w:rPr>
-        <w:t xml:space="preserve"> </w:t>
-      </w:r>
-      <w:r>
-        <w:t>skills</w:t>
-      </w:r>
-    </w:p>
-    <w:p>
-      <w:pPr>
-        <w:pStyle w:val="ListParagraph"/>
-        <w:numPr>
-          <w:ilvl w:val="1"/>
-          <w:numId w:val="4"/>
-        </w:numPr>
-        <w:tabs>
-          <w:tab w:val="left" w:pos="1287"/>
-          <w:tab w:val="left" w:pos="1288"/>
-        </w:tabs>
-        <w:spacing w:line="269" w:lineRule="exact"/>
-        <w:ind w:left="1287"/>
-      </w:pPr>
-      <w:r>
-        <w:t>Basic safety requirements in the laboratory (additional safety training will be</w:t>
+        <w:t>Basic safety requirements in the laboratory</w:t>
+      </w:r>
+      <w:r>
+        <w:t xml:space="preserve"> and field</w:t>
+      </w:r>
+      <w:r>
+        <w:t xml:space="preserve"> (additional safety training will be</w:t>
       </w:r>
       <w:r>
         <w:rPr>
@@ -1239,7 +1252,34 @@
         <w:ind w:left="839" w:right="5343"/>
       </w:pPr>
       <w:r>
-        <w:t>U.S Environmental Protection Agency 109 TW Alexander Drive</w:t>
+        <w:t xml:space="preserve">U.S Environmental Protection Agency </w:t>
+      </w:r>
+    </w:p>
+    <w:p>
+      <w:pPr>
+        <w:pStyle w:val="BodyText"/>
+        <w:ind w:left="839" w:right="5343"/>
+      </w:pPr>
+      <w:r>
+        <w:t>Atlantic Coastal Environmental Sciences Division</w:t>
+      </w:r>
+    </w:p>
+    <w:p>
+      <w:pPr>
+        <w:pStyle w:val="BodyText"/>
+        <w:ind w:left="839" w:right="5343"/>
+      </w:pPr>
+      <w:r>
+        <w:t>27</w:t>
+      </w:r>
+      <w:r>
+        <w:t xml:space="preserve"> </w:t>
+      </w:r>
+      <w:r>
+        <w:t>Tarzwell</w:t>
+      </w:r>
+      <w:r>
+        <w:t xml:space="preserve"> Drive</w:t>
       </w:r>
     </w:p>
     <w:p>
@@ -1248,13 +1288,28 @@
         <w:ind w:left="839"/>
       </w:pPr>
       <w:r>
-        <w:t>Research Triangle Park, NC 27709</w:t>
-      </w:r>
-    </w:p>
-    <w:p>
-      <w:pPr>
-        <w:pStyle w:val="BodyText"/>
-        <w:spacing w:before="1"/>
+        <w:t>Narragansett, RI</w:t>
+      </w:r>
+    </w:p>
+    <w:p>
+      <w:pPr>
+        <w:pStyle w:val="BodyText"/>
+        <w:ind w:left="119" w:right="164"/>
+      </w:pPr>
+    </w:p>
+    <w:p>
+      <w:pPr>
+        <w:pStyle w:val="BodyText"/>
+        <w:ind w:left="119" w:right="164"/>
+      </w:pPr>
+      <w:r>
+        <w:t>Additional work will be required at various field locations throughout the Northeastern United States.  These will occasionally require overnight stays but are usually day trips.</w:t>
+      </w:r>
+    </w:p>
+    <w:p>
+      <w:pPr>
+        <w:pStyle w:val="BodyText"/>
+        <w:ind w:left="119" w:right="164"/>
       </w:pPr>
     </w:p>
     <w:p>
@@ -1312,7 +1367,19 @@
         <w:ind w:left="119"/>
       </w:pPr>
       <w:r>
-        <w:t>No travel is required.</w:t>
+        <w:t xml:space="preserve">Occasional </w:t>
+      </w:r>
+      <w:r>
+        <w:t xml:space="preserve">travel </w:t>
+      </w:r>
+      <w:r>
+        <w:t xml:space="preserve">to field locations </w:t>
+      </w:r>
+      <w:r>
+        <w:t>is required</w:t>
+      </w:r>
+      <w:r>
+        <w:t>, with some requiring overnight stays.  All sights are within the Northeastern US.</w:t>
       </w:r>
     </w:p>
     <w:p>
@@ -1353,10 +1420,25 @@
         <w:t xml:space="preserve">The period of performance shall be from the start date through </w:t>
       </w:r>
       <w:r>
-        <w:t>14 May 2021</w:t>
-      </w:r>
-      <w:r>
-        <w:t>, plus four (4) additional 12- month option period.</w:t>
+        <w:t>1</w:t>
+      </w:r>
+      <w:r>
+        <w:t>0</w:t>
+      </w:r>
+      <w:r>
+        <w:t xml:space="preserve"> May 202</w:t>
+      </w:r>
+      <w:r>
+        <w:t>3</w:t>
+      </w:r>
+      <w:r>
+        <w:t>, plus four (4) additional 12- month option period</w:t>
+      </w:r>
+      <w:r>
+        <w:t>s</w:t>
+      </w:r>
+      <w:r>
+        <w:t>.</w:t>
       </w:r>
     </w:p>
     <w:p>
@@ -1403,7 +1485,7 @@
         <w:ind w:left="119"/>
       </w:pPr>
       <w:r>
-        <w:t>Use of government vehicles by the student(s) is not needed.</w:t>
+        <w:t>The student will occasionally ride in Government Vehicles operated by federal employees.</w:t>
       </w:r>
     </w:p>
     <w:sectPr>
@@ -2047,6 +2129,7 @@
     <w:lsdException w:name="HTML Sample" w:semiHidden="1" w:unhideWhenUsed="1"/>
     <w:lsdException w:name="HTML Typewriter" w:semiHidden="1" w:unhideWhenUsed="1"/>
     <w:lsdException w:name="HTML Variable" w:semiHidden="1" w:unhideWhenUsed="1"/>
+    <w:lsdException w:name="Normal Table" w:semiHidden="1" w:unhideWhenUsed="1"/>
     <w:lsdException w:name="annotation subject" w:semiHidden="1" w:unhideWhenUsed="1"/>
     <w:lsdException w:name="No List" w:semiHidden="1" w:unhideWhenUsed="1"/>
     <w:lsdException w:name="Outline List 1" w:semiHidden="1" w:unhideWhenUsed="1"/>
@@ -2093,8 +2176,10 @@
     <w:lsdException w:name="Table Subtle 2" w:semiHidden="1" w:unhideWhenUsed="1"/>
     <w:lsdException w:name="Table Web 1" w:semiHidden="1" w:unhideWhenUsed="1"/>
     <w:lsdException w:name="Table Web 2" w:semiHidden="1" w:unhideWhenUsed="1"/>
+    <w:lsdException w:name="Table Web 3" w:semiHidden="1" w:unhideWhenUsed="1"/>
     <w:lsdException w:name="Balloon Text" w:semiHidden="1" w:unhideWhenUsed="1"/>
     <w:lsdException w:name="Table Grid" w:uiPriority="39"/>
+    <w:lsdException w:name="Table Theme" w:semiHidden="1" w:unhideWhenUsed="1"/>
     <w:lsdException w:name="Placeholder Text" w:semiHidden="1"/>
     <w:lsdException w:name="No Spacing" w:uiPriority="1" w:qFormat="1"/>
     <w:lsdException w:name="Light Shading" w:uiPriority="60"/>

</xml_diff>